<commit_message>
Exercise 5,6,7 - TDE
</commit_message>
<xml_diff>
--- a/Terceiro Período/Perfomance Ciberfísico/RA1/Atividade -Computador IAS.docx
+++ b/Terceiro Período/Perfomance Ciberfísico/RA1/Atividade -Computador IAS.docx
@@ -3173,6 +3173,9 @@
         <w:ind w:left="1080"/>
       </w:pPr>
       <w:r>
+        <w:rPr>
+          <w:noProof/>
+        </w:rPr>
         <w:lastRenderedPageBreak/>
         <w:drawing>
           <wp:inline distT="0" distB="0" distL="0" distR="0" wp14:anchorId="5EA0B561" wp14:editId="565B3F20">
@@ -3445,12 +3448,28 @@
       <w:pPr>
         <w:pStyle w:val="PargrafodaLista"/>
         <w:spacing w:after="0" w:line="360" w:lineRule="auto"/>
-        <w:ind w:left="1440"/>
-        <w:contextualSpacing w:val="0"/>
-      </w:pPr>
-    </w:p>
-    <w:p>
-      <w:pPr>
+      </w:pPr>
+    </w:p>
+    <w:p>
+      <w:pPr>
+        <w:pStyle w:val="PargrafodaLista"/>
+        <w:spacing w:after="0" w:line="360" w:lineRule="auto"/>
+      </w:pPr>
+      <w:r>
+        <w:t xml:space="preserve">A diferença para o segundo código é que ele da </w:t>
+      </w:r>
+      <w:proofErr w:type="spellStart"/>
+      <w:r>
+        <w:t>load</w:t>
+      </w:r>
+      <w:proofErr w:type="spellEnd"/>
+      <w:r>
+        <w:t xml:space="preserve"> no dado da linha 09 direto no MQ e não no AC, assim possibilitando a multiplicação com a linha 06. Após isso ele transfere o dado do MQ para o AC para assim possibilitando que o dado seja salvo na linha 7.</w:t>
+      </w:r>
+    </w:p>
+    <w:p>
+      <w:pPr>
+        <w:pStyle w:val="PargrafodaLista"/>
         <w:spacing w:after="0" w:line="360" w:lineRule="auto"/>
       </w:pPr>
     </w:p>
@@ -3481,6 +3500,65 @@
         <w:contextualSpacing w:val="0"/>
       </w:pPr>
       <w:r>
+        <w:drawing>
+          <wp:anchor distT="0" distB="0" distL="114300" distR="114300" simplePos="0" relativeHeight="251664384" behindDoc="1" locked="0" layoutInCell="1" allowOverlap="1" wp14:anchorId="796BBDBD" wp14:editId="5D2FDF7A">
+            <wp:simplePos x="0" y="0"/>
+            <wp:positionH relativeFrom="column">
+              <wp:posOffset>2767956</wp:posOffset>
+            </wp:positionH>
+            <wp:positionV relativeFrom="paragraph">
+              <wp:posOffset>256616</wp:posOffset>
+            </wp:positionV>
+            <wp:extent cx="3035300" cy="2012950"/>
+            <wp:effectExtent l="0" t="0" r="0" b="6350"/>
+            <wp:wrapThrough wrapText="bothSides">
+              <wp:wrapPolygon edited="0">
+                <wp:start x="0" y="0"/>
+                <wp:lineTo x="0" y="21464"/>
+                <wp:lineTo x="21419" y="21464"/>
+                <wp:lineTo x="21419" y="0"/>
+                <wp:lineTo x="0" y="0"/>
+              </wp:wrapPolygon>
+            </wp:wrapThrough>
+            <wp:docPr id="10" name="Imagem 10" descr="Diagrama&#10;&#10;Descrição gerada automaticamente"/>
+            <wp:cNvGraphicFramePr>
+              <a:graphicFrameLocks xmlns:a="http://schemas.openxmlformats.org/drawingml/2006/main" noChangeAspect="1"/>
+            </wp:cNvGraphicFramePr>
+            <a:graphic xmlns:a="http://schemas.openxmlformats.org/drawingml/2006/main">
+              <a:graphicData uri="http://schemas.openxmlformats.org/drawingml/2006/picture">
+                <pic:pic xmlns:pic="http://schemas.openxmlformats.org/drawingml/2006/picture">
+                  <pic:nvPicPr>
+                    <pic:cNvPr id="10" name="Imagem 10" descr="Diagrama&#10;&#10;Descrição gerada automaticamente"/>
+                    <pic:cNvPicPr/>
+                  </pic:nvPicPr>
+                  <pic:blipFill>
+                    <a:blip r:embed="rId13">
+                      <a:extLst>
+                        <a:ext uri="{28A0092B-C50C-407E-A947-70E740481C1C}">
+                          <a14:useLocalDpi xmlns:a14="http://schemas.microsoft.com/office/drawing/2010/main" val="0"/>
+                        </a:ext>
+                      </a:extLst>
+                    </a:blip>
+                    <a:stretch>
+                      <a:fillRect/>
+                    </a:stretch>
+                  </pic:blipFill>
+                  <pic:spPr>
+                    <a:xfrm>
+                      <a:off x="0" y="0"/>
+                      <a:ext cx="3035300" cy="2012950"/>
+                    </a:xfrm>
+                    <a:prstGeom prst="rect">
+                      <a:avLst/>
+                    </a:prstGeom>
+                  </pic:spPr>
+                </pic:pic>
+              </a:graphicData>
+            </a:graphic>
+          </wp:anchor>
+        </w:drawing>
+      </w:r>
+      <w:r>
         <w:t>0: LOAD 500, ADD 501</w:t>
       </w:r>
     </w:p>
@@ -3525,14 +3603,208 @@
       <w:pPr>
         <w:pStyle w:val="PargrafodaLista"/>
         <w:spacing w:after="0" w:line="360" w:lineRule="auto"/>
+      </w:pPr>
+      <w:r>
+        <w:t>000 01 1F4 05 1F5</w:t>
+      </w:r>
+    </w:p>
+    <w:p>
+      <w:pPr>
+        <w:pStyle w:val="PargrafodaLista"/>
+        <w:spacing w:after="0" w:line="360" w:lineRule="auto"/>
+      </w:pPr>
+      <w:r>
+        <w:t>001 21 1F4 00 000</w:t>
+      </w:r>
+    </w:p>
+    <w:p>
+      <w:pPr>
+        <w:pStyle w:val="PargrafodaLista"/>
+        <w:spacing w:after="0" w:line="360" w:lineRule="auto"/>
+      </w:pPr>
+      <w:r>
+        <w:t>1F4 00 000 00 002</w:t>
+      </w:r>
+    </w:p>
+    <w:p>
+      <w:pPr>
+        <w:pStyle w:val="PargrafodaLista"/>
+        <w:spacing w:after="0" w:line="360" w:lineRule="auto"/>
         <w:contextualSpacing w:val="0"/>
       </w:pPr>
+      <w:r>
+        <w:t>1F5 00 000 00 005</w:t>
+      </w:r>
     </w:p>
     <w:p>
       <w:pPr>
         <w:pStyle w:val="PargrafodaLista"/>
         <w:spacing w:after="0" w:line="360" w:lineRule="auto"/>
         <w:contextualSpacing w:val="0"/>
+      </w:pPr>
+    </w:p>
+    <w:p>
+      <w:pPr>
+        <w:pStyle w:val="PargrafodaLista"/>
+        <w:spacing w:after="0" w:line="360" w:lineRule="auto"/>
+        <w:contextualSpacing w:val="0"/>
+      </w:pPr>
+      <w:r>
+        <w:drawing>
+          <wp:anchor distT="0" distB="0" distL="114300" distR="114300" simplePos="0" relativeHeight="251665408" behindDoc="0" locked="0" layoutInCell="1" allowOverlap="1" wp14:anchorId="03917C90" wp14:editId="2E33677C">
+            <wp:simplePos x="0" y="0"/>
+            <wp:positionH relativeFrom="column">
+              <wp:posOffset>-596265</wp:posOffset>
+            </wp:positionH>
+            <wp:positionV relativeFrom="paragraph">
+              <wp:posOffset>134620</wp:posOffset>
+            </wp:positionV>
+            <wp:extent cx="2905125" cy="1814830"/>
+            <wp:effectExtent l="0" t="0" r="9525" b="0"/>
+            <wp:wrapThrough wrapText="bothSides">
+              <wp:wrapPolygon edited="0">
+                <wp:start x="0" y="0"/>
+                <wp:lineTo x="0" y="21313"/>
+                <wp:lineTo x="21529" y="21313"/>
+                <wp:lineTo x="21529" y="0"/>
+                <wp:lineTo x="0" y="0"/>
+              </wp:wrapPolygon>
+            </wp:wrapThrough>
+            <wp:docPr id="11" name="Imagem 11" descr="Diagrama&#10;&#10;Descrição gerada automaticamente"/>
+            <wp:cNvGraphicFramePr>
+              <a:graphicFrameLocks xmlns:a="http://schemas.openxmlformats.org/drawingml/2006/main" noChangeAspect="1"/>
+            </wp:cNvGraphicFramePr>
+            <a:graphic xmlns:a="http://schemas.openxmlformats.org/drawingml/2006/main">
+              <a:graphicData uri="http://schemas.openxmlformats.org/drawingml/2006/picture">
+                <pic:pic xmlns:pic="http://schemas.openxmlformats.org/drawingml/2006/picture">
+                  <pic:nvPicPr>
+                    <pic:cNvPr id="11" name="Imagem 11" descr="Diagrama&#10;&#10;Descrição gerada automaticamente"/>
+                    <pic:cNvPicPr/>
+                  </pic:nvPicPr>
+                  <pic:blipFill>
+                    <a:blip r:embed="rId14">
+                      <a:extLst>
+                        <a:ext uri="{28A0092B-C50C-407E-A947-70E740481C1C}">
+                          <a14:useLocalDpi xmlns:a14="http://schemas.microsoft.com/office/drawing/2010/main" val="0"/>
+                        </a:ext>
+                      </a:extLst>
+                    </a:blip>
+                    <a:stretch>
+                      <a:fillRect/>
+                    </a:stretch>
+                  </pic:blipFill>
+                  <pic:spPr>
+                    <a:xfrm>
+                      <a:off x="0" y="0"/>
+                      <a:ext cx="2905125" cy="1814830"/>
+                    </a:xfrm>
+                    <a:prstGeom prst="rect">
+                      <a:avLst/>
+                    </a:prstGeom>
+                  </pic:spPr>
+                </pic:pic>
+              </a:graphicData>
+            </a:graphic>
+            <wp14:sizeRelH relativeFrom="margin">
+              <wp14:pctWidth>0</wp14:pctWidth>
+            </wp14:sizeRelH>
+            <wp14:sizeRelV relativeFrom="margin">
+              <wp14:pctHeight>0</wp14:pctHeight>
+            </wp14:sizeRelV>
+          </wp:anchor>
+        </w:drawing>
+      </w:r>
+      <w:r>
+        <w:drawing>
+          <wp:anchor distT="0" distB="0" distL="114300" distR="114300" simplePos="0" relativeHeight="251666432" behindDoc="0" locked="0" layoutInCell="1" allowOverlap="1" wp14:anchorId="151E896C" wp14:editId="1016A2DF">
+            <wp:simplePos x="0" y="0"/>
+            <wp:positionH relativeFrom="column">
+              <wp:posOffset>2761264</wp:posOffset>
+            </wp:positionH>
+            <wp:positionV relativeFrom="paragraph">
+              <wp:posOffset>46108</wp:posOffset>
+            </wp:positionV>
+            <wp:extent cx="3118514" cy="1957139"/>
+            <wp:effectExtent l="0" t="0" r="5715" b="5080"/>
+            <wp:wrapThrough wrapText="bothSides">
+              <wp:wrapPolygon edited="0">
+                <wp:start x="0" y="0"/>
+                <wp:lineTo x="0" y="21446"/>
+                <wp:lineTo x="21508" y="21446"/>
+                <wp:lineTo x="21508" y="0"/>
+                <wp:lineTo x="0" y="0"/>
+              </wp:wrapPolygon>
+            </wp:wrapThrough>
+            <wp:docPr id="12" name="Imagem 12" descr="Diagrama&#10;&#10;Descrição gerada automaticamente"/>
+            <wp:cNvGraphicFramePr>
+              <a:graphicFrameLocks xmlns:a="http://schemas.openxmlformats.org/drawingml/2006/main" noChangeAspect="1"/>
+            </wp:cNvGraphicFramePr>
+            <a:graphic xmlns:a="http://schemas.openxmlformats.org/drawingml/2006/main">
+              <a:graphicData uri="http://schemas.openxmlformats.org/drawingml/2006/picture">
+                <pic:pic xmlns:pic="http://schemas.openxmlformats.org/drawingml/2006/picture">
+                  <pic:nvPicPr>
+                    <pic:cNvPr id="12" name="Imagem 12" descr="Diagrama&#10;&#10;Descrição gerada automaticamente"/>
+                    <pic:cNvPicPr/>
+                  </pic:nvPicPr>
+                  <pic:blipFill>
+                    <a:blip r:embed="rId15">
+                      <a:extLst>
+                        <a:ext uri="{28A0092B-C50C-407E-A947-70E740481C1C}">
+                          <a14:useLocalDpi xmlns:a14="http://schemas.microsoft.com/office/drawing/2010/main" val="0"/>
+                        </a:ext>
+                      </a:extLst>
+                    </a:blip>
+                    <a:stretch>
+                      <a:fillRect/>
+                    </a:stretch>
+                  </pic:blipFill>
+                  <pic:spPr>
+                    <a:xfrm>
+                      <a:off x="0" y="0"/>
+                      <a:ext cx="3118514" cy="1957139"/>
+                    </a:xfrm>
+                    <a:prstGeom prst="rect">
+                      <a:avLst/>
+                    </a:prstGeom>
+                  </pic:spPr>
+                </pic:pic>
+              </a:graphicData>
+            </a:graphic>
+          </wp:anchor>
+        </w:drawing>
+      </w:r>
+    </w:p>
+    <w:p>
+      <w:pPr>
+        <w:pStyle w:val="PargrafodaLista"/>
+        <w:spacing w:after="0" w:line="360" w:lineRule="auto"/>
+        <w:contextualSpacing w:val="0"/>
+      </w:pPr>
+    </w:p>
+    <w:p>
+      <w:pPr>
+        <w:pStyle w:val="PargrafodaLista"/>
+        <w:spacing w:after="0" w:line="360" w:lineRule="auto"/>
+        <w:contextualSpacing w:val="0"/>
+      </w:pPr>
+    </w:p>
+    <w:p>
+      <w:pPr>
+        <w:pStyle w:val="PargrafodaLista"/>
+        <w:spacing w:after="0" w:line="360" w:lineRule="auto"/>
+        <w:contextualSpacing w:val="0"/>
+      </w:pPr>
+    </w:p>
+    <w:p>
+      <w:pPr>
+        <w:pStyle w:val="PargrafodaLista"/>
+        <w:spacing w:after="0" w:line="360" w:lineRule="auto"/>
+        <w:contextualSpacing w:val="0"/>
+      </w:pPr>
+    </w:p>
+    <w:p>
+      <w:pPr>
+        <w:spacing w:after="0" w:line="360" w:lineRule="auto"/>
       </w:pPr>
     </w:p>
     <w:p>
@@ -3546,6 +3818,7 @@
         <w:contextualSpacing w:val="0"/>
       </w:pPr>
       <w:r>
+        <w:lastRenderedPageBreak/>
         <w:t>Divisão:</w:t>
       </w:r>
     </w:p>
@@ -3659,7 +3932,7 @@
       </w:r>
     </w:p>
     <w:sectPr>
-      <w:headerReference w:type="default" r:id="rId13"/>
+      <w:headerReference w:type="default" r:id="rId16"/>
       <w:pgSz w:w="11906" w:h="16838"/>
       <w:pgMar w:top="1417" w:right="1701" w:bottom="1417" w:left="1701" w:header="708" w:footer="708" w:gutter="0"/>
       <w:cols w:space="708"/>

</xml_diff>